<commit_message>
Adds new phone, changes email, updates last experience
</commit_message>
<xml_diff>
--- a/en/OURA_OLIVIER_BAUDOUIN_RESUME_EN.docx
+++ b/en/OURA_OLIVIER_BAUDOUIN_RESUME_EN.docx
@@ -954,7 +954,32 @@
                 <w:sz w:val="20"/>
                 <w:lang w:val="en-US"/>
               </w:rPr>
-              <w:t xml:space="preserve">+225 07622999 / </w:t>
+              <w:t xml:space="preserve">+225 </w:t>
+            </w:r>
+            <w:r>
+              <w:rPr>
+                <w:rFonts w:eastAsia="Cambria" w:cs="Cambria"/>
+                <w:color w:val="000000"/>
+                <w:sz w:val="20"/>
+              </w:rPr>
+              <w:t xml:space="preserve">64855745 </w:t>
+            </w:r>
+            <w:r>
+              <w:rPr>
+                <w:rFonts w:eastAsia="Cambria" w:cs="Cambria"/>
+                <w:color w:val="000000"/>
+                <w:sz w:val="20"/>
+              </w:rPr>
+              <w:t xml:space="preserve">/ </w:t>
+            </w:r>
+            <w:r>
+              <w:rPr>
+                <w:rFonts w:eastAsia="Cambria" w:cs="Cambria"/>
+                <w:color w:val="000000"/>
+                <w:sz w:val="20"/>
+                <w:lang w:val="en-US"/>
+              </w:rPr>
+              <w:t xml:space="preserve">07622999 / </w:t>
             </w:r>
             <w:r>
               <w:rPr>
@@ -1029,7 +1054,7 @@
                   <w:sz w:val="20"/>
                   <w:lang w:val="en-US"/>
                 </w:rPr>
-                <w:t>baudoliver7@gmail.com</w:t>
+                <w:t>baudolivier.oura@gmail.com</w:t>
               </w:r>
             </w:hyperlink>
           </w:p>
@@ -1117,6 +1142,8 @@
               </w:rPr>
               <w:t xml:space="preserve"> </w:t>
             </w:r>
+            <w:bookmarkStart w:id="0" w:name="_GoBack"/>
+            <w:bookmarkEnd w:id="0"/>
           </w:p>
         </w:tc>
       </w:tr>
@@ -2016,17 +2043,7 @@
           <w:szCs w:val="24"/>
           <w:lang w:eastAsia="fr-FR"/>
         </w:rPr>
-        <w:t xml:space="preserve">– Minlessika </w:t>
-      </w:r>
-      <w:r>
-        <w:rPr>
-          <w:rFonts w:eastAsia="Cambria" w:cs="Cambria"/>
-          <w:color w:val="000000"/>
-          <w:sz w:val="20"/>
-          <w:szCs w:val="24"/>
-          <w:lang w:eastAsia="fr-FR"/>
-        </w:rPr>
-        <w:t>Ltd</w:t>
+        <w:t>– Minlessika Ltd</w:t>
       </w:r>
     </w:p>
     <w:p>
@@ -2054,31 +2071,7 @@
           <w:szCs w:val="24"/>
           <w:lang w:eastAsia="fr-FR"/>
         </w:rPr>
-        <w:t xml:space="preserve">CEO &amp; </w:t>
-      </w:r>
-      <w:r>
-        <w:rPr>
-          <w:rFonts w:eastAsia="Cambria" w:cs="Cambria"/>
-          <w:b/>
-          <w:bCs/>
-          <w:color w:val="000000"/>
-          <w:sz w:val="20"/>
-          <w:szCs w:val="24"/>
-          <w:lang w:eastAsia="fr-FR"/>
-        </w:rPr>
-        <w:t>Software architect</w:t>
-      </w:r>
-      <w:r>
-        <w:rPr>
-          <w:rFonts w:eastAsia="Cambria" w:cs="Cambria"/>
-          <w:b/>
-          <w:bCs/>
-          <w:color w:val="000000"/>
-          <w:sz w:val="20"/>
-          <w:szCs w:val="24"/>
-          <w:lang w:eastAsia="fr-FR"/>
-        </w:rPr>
-        <w:t>.</w:t>
+        <w:t>CEO &amp; Software architect.</w:t>
       </w:r>
     </w:p>
     <w:p>
@@ -2682,8 +2675,6 @@
         </w:rPr>
         <w:t>Pedagogy</w:t>
       </w:r>
-      <w:bookmarkStart w:id="0" w:name="_GoBack"/>
-      <w:bookmarkEnd w:id="0"/>
     </w:p>
     <w:p>
       <w:pPr>
@@ -5058,17 +5049,7 @@
           <w:szCs w:val="24"/>
           <w:lang w:eastAsia="fr-FR"/>
         </w:rPr>
-        <w:t>Independe</w:t>
-      </w:r>
-      <w:r>
-        <w:rPr>
-          <w:rFonts w:eastAsia="Cambria" w:cs="Cambria"/>
-          <w:color w:val="595959"/>
-          <w:sz w:val="20"/>
-          <w:szCs w:val="24"/>
-          <w:lang w:eastAsia="fr-FR"/>
-        </w:rPr>
-        <w:t>nt</w:t>
+        <w:t>Independent</w:t>
       </w:r>
       <w:r>
         <w:rPr>
@@ -5347,18 +5328,29 @@
                 <w:szCs w:val="20"/>
                 <w:lang w:val="en-US"/>
               </w:rPr>
-              <w:t xml:space="preserve">Java 8 / Junit 4 / Web services REST / HTML5 / CSS 3 / JavaScript / </w:t>
-            </w:r>
-            <w:r>
-              <w:rPr>
-                <w:rFonts w:ascii="Calibri" w:eastAsia="Calibri" w:hAnsi="Calibri" w:cs="Times New Roman"/>
-                <w:bCs/>
-                <w:iCs/>
-                <w:sz w:val="20"/>
-                <w:szCs w:val="20"/>
-                <w:lang w:val="en-US"/>
-              </w:rPr>
-              <w:t xml:space="preserve">XSLT </w:t>
+              <w:t xml:space="preserve">Java 8 / </w:t>
+            </w:r>
+            <w:r>
+              <w:rPr>
+                <w:rFonts w:ascii="Calibri" w:eastAsia="Calibri" w:hAnsi="Calibri" w:cs="Times New Roman"/>
+                <w:bCs/>
+                <w:iCs/>
+                <w:sz w:val="20"/>
+                <w:szCs w:val="20"/>
+                <w:lang w:val="en-US"/>
+              </w:rPr>
+              <w:t xml:space="preserve">Android Studio / </w:t>
+            </w:r>
+            <w:r>
+              <w:rPr>
+                <w:rFonts w:ascii="Calibri" w:eastAsia="Calibri" w:hAnsi="Calibri" w:cs="Times New Roman"/>
+                <w:bCs/>
+                <w:iCs/>
+                <w:sz w:val="20"/>
+                <w:szCs w:val="20"/>
+                <w:lang w:val="en-US"/>
+              </w:rPr>
+              <w:t xml:space="preserve">Eclipse Photon </w:t>
             </w:r>
             <w:r>
               <w:rPr>
@@ -5380,6 +5372,28 @@
                 <w:szCs w:val="20"/>
                 <w:lang w:val="en-US"/>
               </w:rPr>
+              <w:t xml:space="preserve">Junit 4 / Web services REST / HTML5 / CSS 3 / JavaScript / </w:t>
+            </w:r>
+            <w:r>
+              <w:rPr>
+                <w:rFonts w:ascii="Calibri" w:eastAsia="Calibri" w:hAnsi="Calibri" w:cs="Times New Roman"/>
+                <w:bCs/>
+                <w:iCs/>
+                <w:sz w:val="20"/>
+                <w:szCs w:val="20"/>
+                <w:lang w:val="en-US"/>
+              </w:rPr>
+              <w:t xml:space="preserve">XSLT / </w:t>
+            </w:r>
+            <w:r>
+              <w:rPr>
+                <w:rFonts w:ascii="Calibri" w:eastAsia="Calibri" w:hAnsi="Calibri" w:cs="Times New Roman"/>
+                <w:bCs/>
+                <w:iCs/>
+                <w:sz w:val="20"/>
+                <w:szCs w:val="20"/>
+                <w:lang w:val="en-US"/>
+              </w:rPr>
               <w:t xml:space="preserve">Tacit / Bootstrap 3 / SQL / PostgreSQL 9.3 / </w:t>
             </w:r>
             <w:r>
@@ -5402,7 +5416,29 @@
                 <w:szCs w:val="20"/>
                 <w:lang w:val="en-US"/>
               </w:rPr>
-              <w:t>/ Git / GitHub / Linux Debian 10 / Papyrus / SSL / Maven / Eclipse Photon / MobaXterm / TDD / SCRUM</w:t>
+              <w:t>/ Git / GitHub / Linux Debi</w:t>
+            </w:r>
+            <w:r>
+              <w:rPr>
+                <w:rFonts w:ascii="Calibri" w:eastAsia="Calibri" w:hAnsi="Calibri" w:cs="Times New Roman"/>
+                <w:bCs/>
+                <w:iCs/>
+                <w:sz w:val="20"/>
+                <w:szCs w:val="20"/>
+                <w:lang w:val="en-US"/>
+              </w:rPr>
+              <w:t xml:space="preserve">an 10 / Papyrus / SSL / Maven </w:t>
+            </w:r>
+            <w:r>
+              <w:rPr>
+                <w:rFonts w:ascii="Calibri" w:eastAsia="Calibri" w:hAnsi="Calibri" w:cs="Times New Roman"/>
+                <w:bCs/>
+                <w:iCs/>
+                <w:sz w:val="20"/>
+                <w:szCs w:val="20"/>
+                <w:lang w:val="en-US"/>
+              </w:rPr>
+              <w:t>/ MobaXterm / TDD / SCRUM</w:t>
             </w:r>
           </w:p>
         </w:tc>
@@ -16366,7 +16402,7 @@
 </file>
 
 <file path=customXml/itemProps1.xml><?xml version="1.0" encoding="utf-8"?>
-<ds:datastoreItem xmlns:ds="http://schemas.openxmlformats.org/officeDocument/2006/customXml" ds:itemID="{655E0466-3D1A-4FF3-BBB7-724369A709C2}">
+<ds:datastoreItem xmlns:ds="http://schemas.openxmlformats.org/officeDocument/2006/customXml" ds:itemID="{45104C75-C582-427F-AF4B-BAEB983CEC79}">
   <ds:schemaRefs>
     <ds:schemaRef ds:uri="http://schemas.openxmlformats.org/officeDocument/2006/bibliography"/>
   </ds:schemaRefs>

</xml_diff>

<commit_message>
Update of October 2020
</commit_message>
<xml_diff>
--- a/en/OURA_OLIVIER_BAUDOUIN_RESUME_EN.docx
+++ b/en/OURA_OLIVIER_BAUDOUIN_RESUME_EN.docx
@@ -93,7 +93,7 @@
           <w:szCs w:val="24"/>
           <w:lang w:val="en-US" w:eastAsia="fr-FR"/>
         </w:rPr>
-        <w:t>September</w:t>
+        <w:t>October</w:t>
       </w:r>
       <w:r>
         <w:rPr>
@@ -3271,17 +3271,35 @@
           <w:szCs w:val="24"/>
           <w:lang w:val="en-US" w:eastAsia="fr-FR"/>
         </w:rPr>
+        <w:t>Mac</w:t>
+      </w:r>
+    </w:p>
+    <w:p>
+      <w:pPr>
+        <w:pStyle w:val="Paragraphedeliste"/>
+        <w:numPr>
+          <w:ilvl w:val="0"/>
+          <w:numId w:val="5"/>
+        </w:numPr>
+        <w:spacing w:after="147"/>
+        <w:ind w:right="-239"/>
+        <w:rPr>
+          <w:rFonts w:eastAsia="Cambria" w:cs="Cambria"/>
+          <w:color w:val="000000"/>
+          <w:sz w:val="20"/>
+          <w:szCs w:val="24"/>
+          <w:lang w:val="en-US" w:eastAsia="fr-FR"/>
+        </w:rPr>
+      </w:pPr>
+      <w:r>
+        <w:rPr>
+          <w:rFonts w:eastAsia="Cambria" w:cs="Cambria"/>
+          <w:color w:val="000000"/>
+          <w:sz w:val="20"/>
+          <w:szCs w:val="24"/>
+          <w:lang w:val="en-US" w:eastAsia="fr-FR"/>
+        </w:rPr>
         <w:t>Linux</w:t>
-      </w:r>
-      <w:r>
-        <w:rPr>
-          <w:rFonts w:eastAsia="Cambria" w:cs="Cambria"/>
-          <w:color w:val="000000"/>
-          <w:sz w:val="20"/>
-          <w:szCs w:val="24"/>
-          <w:lang w:val="en-US" w:eastAsia="fr-FR"/>
-        </w:rPr>
-        <w:t xml:space="preserve"> Debian</w:t>
       </w:r>
     </w:p>
     <w:p>
@@ -3535,6 +3553,138 @@
         </w:rPr>
         <w:t>DDD</w:t>
       </w:r>
+      <w:r>
+        <w:rPr>
+          <w:rFonts w:eastAsia="Cambria" w:cs="Cambria"/>
+          <w:color w:val="000000"/>
+          <w:sz w:val="20"/>
+          <w:szCs w:val="24"/>
+          <w:lang w:eastAsia="fr-FR"/>
+        </w:rPr>
+        <w:t xml:space="preserve"> / SQL </w:t>
+      </w:r>
+      <w:proofErr w:type="spellStart"/>
+      <w:r>
+        <w:rPr>
+          <w:rFonts w:eastAsia="Cambria" w:cs="Cambria"/>
+          <w:color w:val="000000"/>
+          <w:sz w:val="20"/>
+          <w:szCs w:val="24"/>
+          <w:lang w:eastAsia="fr-FR"/>
+        </w:rPr>
+        <w:t>Speaking</w:t>
+      </w:r>
+      <w:proofErr w:type="spellEnd"/>
+      <w:r>
+        <w:rPr>
+          <w:rFonts w:eastAsia="Cambria" w:cs="Cambria"/>
+          <w:color w:val="000000"/>
+          <w:sz w:val="20"/>
+          <w:szCs w:val="24"/>
+          <w:lang w:eastAsia="fr-FR"/>
+        </w:rPr>
+        <w:t xml:space="preserve"> </w:t>
+      </w:r>
+      <w:proofErr w:type="spellStart"/>
+      <w:r>
+        <w:rPr>
+          <w:rFonts w:eastAsia="Cambria" w:cs="Cambria"/>
+          <w:color w:val="000000"/>
+          <w:sz w:val="20"/>
+          <w:szCs w:val="24"/>
+          <w:lang w:eastAsia="fr-FR"/>
+        </w:rPr>
+        <w:t>Objects</w:t>
+      </w:r>
+      <w:proofErr w:type="spellEnd"/>
+      <w:r>
+        <w:rPr>
+          <w:rFonts w:eastAsia="Cambria" w:cs="Cambria"/>
+          <w:color w:val="000000"/>
+          <w:sz w:val="20"/>
+          <w:szCs w:val="24"/>
+          <w:lang w:eastAsia="fr-FR"/>
+        </w:rPr>
+        <w:t xml:space="preserve"> / </w:t>
+      </w:r>
+      <w:proofErr w:type="spellStart"/>
+      <w:r>
+        <w:rPr>
+          <w:rFonts w:eastAsia="Cambria" w:cs="Cambria"/>
+          <w:color w:val="000000"/>
+          <w:sz w:val="20"/>
+          <w:szCs w:val="24"/>
+          <w:lang w:eastAsia="fr-FR"/>
+        </w:rPr>
+        <w:t>Elegant</w:t>
+      </w:r>
+      <w:proofErr w:type="spellEnd"/>
+      <w:r>
+        <w:rPr>
+          <w:rFonts w:eastAsia="Cambria" w:cs="Cambria"/>
+          <w:color w:val="000000"/>
+          <w:sz w:val="20"/>
+          <w:szCs w:val="24"/>
+          <w:lang w:eastAsia="fr-FR"/>
+        </w:rPr>
+        <w:t xml:space="preserve"> </w:t>
+      </w:r>
+      <w:proofErr w:type="spellStart"/>
+      <w:r>
+        <w:rPr>
+          <w:rFonts w:eastAsia="Cambria" w:cs="Cambria"/>
+          <w:color w:val="000000"/>
+          <w:sz w:val="20"/>
+          <w:szCs w:val="24"/>
+          <w:lang w:eastAsia="fr-FR"/>
+        </w:rPr>
+        <w:t>Objects</w:t>
+      </w:r>
+      <w:proofErr w:type="spellEnd"/>
+      <w:r>
+        <w:rPr>
+          <w:rFonts w:eastAsia="Cambria" w:cs="Cambria"/>
+          <w:color w:val="000000"/>
+          <w:sz w:val="20"/>
+          <w:szCs w:val="24"/>
+          <w:lang w:eastAsia="fr-FR"/>
+        </w:rPr>
+        <w:t xml:space="preserve"> / </w:t>
+      </w:r>
+      <w:proofErr w:type="spellStart"/>
+      <w:r>
+        <w:rPr>
+          <w:rFonts w:eastAsia="Cambria" w:cs="Cambria"/>
+          <w:color w:val="000000"/>
+          <w:sz w:val="20"/>
+          <w:szCs w:val="24"/>
+          <w:lang w:eastAsia="fr-FR"/>
+        </w:rPr>
+        <w:t>Objects</w:t>
+      </w:r>
+      <w:proofErr w:type="spellEnd"/>
+      <w:r>
+        <w:rPr>
+          <w:rFonts w:eastAsia="Cambria" w:cs="Cambria"/>
+          <w:color w:val="000000"/>
+          <w:sz w:val="20"/>
+          <w:szCs w:val="24"/>
+          <w:lang w:eastAsia="fr-FR"/>
+        </w:rPr>
+        <w:t xml:space="preserve"> </w:t>
+      </w:r>
+      <w:proofErr w:type="spellStart"/>
+      <w:r>
+        <w:rPr>
+          <w:rFonts w:eastAsia="Cambria" w:cs="Cambria"/>
+          <w:color w:val="000000"/>
+          <w:sz w:val="20"/>
+          <w:szCs w:val="24"/>
+          <w:lang w:eastAsia="fr-FR"/>
+        </w:rPr>
+        <w:t>thinking</w:t>
+      </w:r>
+      <w:proofErr w:type="spellEnd"/>
     </w:p>
     <w:p>
       <w:pPr>
@@ -4948,6 +5098,7 @@
         </w:rPr>
         <w:tab/>
       </w:r>
+      <w:proofErr w:type="spellStart"/>
       <w:r>
         <w:rPr>
           <w:rFonts w:ascii="Calibri Light" w:eastAsia="Times New Roman" w:hAnsi="Calibri Light" w:cs="Times New Roman"/>
@@ -4957,8 +5108,9 @@
           <w:sz w:val="20"/>
           <w:szCs w:val="20"/>
         </w:rPr>
-        <w:t>06</w:t>
-      </w:r>
+        <w:t>Since</w:t>
+      </w:r>
+      <w:proofErr w:type="spellEnd"/>
       <w:r>
         <w:rPr>
           <w:rFonts w:ascii="Calibri Light" w:eastAsia="Times New Roman" w:hAnsi="Calibri Light" w:cs="Times New Roman"/>
@@ -4968,6 +5120,39 @@
           <w:sz w:val="20"/>
           <w:szCs w:val="20"/>
         </w:rPr>
+        <w:t xml:space="preserve"> </w:t>
+      </w:r>
+      <w:r>
+        <w:rPr>
+          <w:rFonts w:ascii="Calibri Light" w:eastAsia="Times New Roman" w:hAnsi="Calibri Light" w:cs="Times New Roman"/>
+          <w:b/>
+          <w:bCs/>
+          <w:color w:val="000000"/>
+          <w:sz w:val="20"/>
+          <w:szCs w:val="20"/>
+        </w:rPr>
+        <w:t>0</w:t>
+      </w:r>
+      <w:r>
+        <w:rPr>
+          <w:rFonts w:ascii="Calibri Light" w:eastAsia="Times New Roman" w:hAnsi="Calibri Light" w:cs="Times New Roman"/>
+          <w:b/>
+          <w:bCs/>
+          <w:color w:val="000000"/>
+          <w:sz w:val="20"/>
+          <w:szCs w:val="20"/>
+        </w:rPr>
+        <w:t>8</w:t>
+      </w:r>
+      <w:r>
+        <w:rPr>
+          <w:rFonts w:ascii="Calibri Light" w:eastAsia="Times New Roman" w:hAnsi="Calibri Light" w:cs="Times New Roman"/>
+          <w:b/>
+          <w:bCs/>
+          <w:color w:val="000000"/>
+          <w:sz w:val="20"/>
+          <w:szCs w:val="20"/>
+        </w:rPr>
         <w:t>/</w:t>
       </w:r>
       <w:r>
@@ -4979,7 +5164,7 @@
           <w:sz w:val="20"/>
           <w:szCs w:val="20"/>
         </w:rPr>
-        <w:t>2020 – 07/2020</w:t>
+        <w:t>2020</w:t>
       </w:r>
       <w:r>
         <w:rPr>
@@ -5001,7 +5186,29 @@
           <w:sz w:val="20"/>
           <w:szCs w:val="20"/>
         </w:rPr>
-        <w:t xml:space="preserve">(2 </w:t>
+        <w:t>(</w:t>
+      </w:r>
+      <w:r>
+        <w:rPr>
+          <w:rFonts w:ascii="Calibri Light" w:eastAsia="Times New Roman" w:hAnsi="Calibri Light" w:cs="Times New Roman"/>
+          <w:b/>
+          <w:bCs/>
+          <w:color w:val="000000"/>
+          <w:sz w:val="20"/>
+          <w:szCs w:val="20"/>
+        </w:rPr>
+        <w:t>3</w:t>
+      </w:r>
+      <w:r>
+        <w:rPr>
+          <w:rFonts w:ascii="Calibri Light" w:eastAsia="Times New Roman" w:hAnsi="Calibri Light" w:cs="Times New Roman"/>
+          <w:b/>
+          <w:bCs/>
+          <w:color w:val="000000"/>
+          <w:sz w:val="20"/>
+          <w:szCs w:val="20"/>
+        </w:rPr>
+        <w:t xml:space="preserve"> </w:t>
       </w:r>
       <w:proofErr w:type="spellStart"/>
       <w:r>
@@ -5473,7 +5680,29 @@
                 <w:szCs w:val="20"/>
                 <w:lang w:val="en-US"/>
               </w:rPr>
-              <w:t xml:space="preserve">Java 11 / Mockito / Junit 5 / Domain Driven Development / </w:t>
+              <w:t xml:space="preserve">Java 11 / Mockito / Junit 5 / </w:t>
+            </w:r>
+            <w:r>
+              <w:rPr>
+                <w:rFonts w:ascii="Calibri" w:eastAsia="Calibri" w:hAnsi="Calibri" w:cs="Times New Roman"/>
+                <w:bCs/>
+                <w:iCs/>
+                <w:sz w:val="20"/>
+                <w:szCs w:val="20"/>
+                <w:lang w:val="en-US"/>
+              </w:rPr>
+              <w:t>D</w:t>
+            </w:r>
+            <w:r>
+              <w:rPr>
+                <w:rFonts w:ascii="Calibri" w:eastAsia="Calibri" w:hAnsi="Calibri" w:cs="Times New Roman"/>
+                <w:bCs/>
+                <w:iCs/>
+                <w:sz w:val="20"/>
+                <w:szCs w:val="20"/>
+                <w:lang w:val="en-US"/>
+              </w:rPr>
+              <w:t xml:space="preserve">DD / </w:t>
             </w:r>
             <w:r>
               <w:rPr>
@@ -5495,7 +5724,29 @@
                 <w:szCs w:val="20"/>
                 <w:lang w:val="en-US"/>
               </w:rPr>
-              <w:t>/ Git / GitLab / Maven / TDD / SCRUM</w:t>
+              <w:t>/ Git / GitLab</w:t>
+            </w:r>
+            <w:r>
+              <w:rPr>
+                <w:rFonts w:ascii="Calibri" w:eastAsia="Calibri" w:hAnsi="Calibri" w:cs="Times New Roman"/>
+                <w:bCs/>
+                <w:iCs/>
+                <w:sz w:val="20"/>
+                <w:szCs w:val="20"/>
+                <w:lang w:val="en-US"/>
+              </w:rPr>
+              <w:t xml:space="preserve"> / JIRA</w:t>
+            </w:r>
+            <w:r>
+              <w:rPr>
+                <w:rFonts w:ascii="Calibri" w:eastAsia="Calibri" w:hAnsi="Calibri" w:cs="Times New Roman"/>
+                <w:bCs/>
+                <w:iCs/>
+                <w:sz w:val="20"/>
+                <w:szCs w:val="20"/>
+                <w:lang w:val="en-US"/>
+              </w:rPr>
+              <w:t xml:space="preserve"> / Maven / TDD / SCRUM</w:t>
             </w:r>
           </w:p>
           <w:p>
@@ -5609,7 +5860,7 @@
           <w:szCs w:val="20"/>
           <w:lang w:val="en-US"/>
         </w:rPr>
-        <w:t>2</w:t>
+        <w:t>2 years</w:t>
       </w:r>
       <w:r>
         <w:rPr>
@@ -5621,19 +5872,7 @@
           <w:szCs w:val="20"/>
           <w:lang w:val="en-US"/>
         </w:rPr>
-        <w:t xml:space="preserve"> year</w:t>
-      </w:r>
-      <w:r>
-        <w:rPr>
-          <w:rFonts w:ascii="Calibri Light" w:eastAsia="Times New Roman" w:hAnsi="Calibri Light" w:cs="Times New Roman"/>
-          <w:b/>
-          <w:bCs/>
-          <w:color w:val="000000"/>
-          <w:sz w:val="20"/>
-          <w:szCs w:val="20"/>
-          <w:lang w:val="en-US"/>
-        </w:rPr>
-        <w:t>s</w:t>
+        <w:t xml:space="preserve"> 1 month</w:t>
       </w:r>
       <w:r>
         <w:rPr>
@@ -6711,6 +6950,7 @@
                 <w:szCs w:val="20"/>
               </w:rPr>
             </w:pPr>
+            <w:proofErr w:type="spellStart"/>
             <w:r>
               <w:rPr>
                 <w:rFonts w:eastAsia="Cambria" w:cs="Cambria"/>
@@ -6720,7 +6960,19 @@
                 <w:sz w:val="20"/>
                 <w:szCs w:val="20"/>
               </w:rPr>
-              <w:t xml:space="preserve">Réalisations :  </w:t>
+              <w:t>Achievements</w:t>
+            </w:r>
+            <w:proofErr w:type="spellEnd"/>
+            <w:r>
+              <w:rPr>
+                <w:rFonts w:eastAsia="Cambria" w:cs="Cambria"/>
+                <w:b/>
+                <w:bCs/>
+                <w:color w:val="000000"/>
+                <w:sz w:val="20"/>
+                <w:szCs w:val="20"/>
+              </w:rPr>
+              <w:t xml:space="preserve"> :  </w:t>
             </w:r>
           </w:p>
           <w:p>
@@ -7267,6 +7519,795 @@
               </w:rPr>
               <w:t xml:space="preserve"> / TDD / SCRUM</w:t>
             </w:r>
+          </w:p>
+        </w:tc>
+      </w:tr>
+    </w:tbl>
+    <w:p>
+      <w:pPr>
+        <w:keepNext/>
+        <w:keepLines/>
+        <w:tabs>
+          <w:tab w:val="right" w:pos="9051"/>
+        </w:tabs>
+        <w:spacing w:before="40" w:after="0" w:line="253" w:lineRule="auto"/>
+        <w:jc w:val="both"/>
+        <w:outlineLvl w:val="1"/>
+        <w:rPr>
+          <w:rFonts w:ascii="Calibri Light" w:eastAsia="Times New Roman" w:hAnsi="Calibri Light" w:cs="Times New Roman"/>
+          <w:b/>
+          <w:bCs/>
+          <w:color w:val="000000"/>
+          <w:sz w:val="24"/>
+          <w:szCs w:val="24"/>
+          <w:lang w:val="en-US"/>
+        </w:rPr>
+      </w:pPr>
+    </w:p>
+    <w:p>
+      <w:pPr>
+        <w:keepNext/>
+        <w:keepLines/>
+        <w:tabs>
+          <w:tab w:val="right" w:pos="9051"/>
+        </w:tabs>
+        <w:spacing w:before="40" w:after="0" w:line="253" w:lineRule="auto"/>
+        <w:jc w:val="both"/>
+        <w:outlineLvl w:val="1"/>
+        <w:rPr>
+          <w:rFonts w:ascii="Calibri Light" w:eastAsia="Times New Roman" w:hAnsi="Calibri Light" w:cs="Times New Roman"/>
+          <w:b/>
+          <w:bCs/>
+          <w:color w:val="000000"/>
+          <w:sz w:val="20"/>
+          <w:szCs w:val="20"/>
+        </w:rPr>
+      </w:pPr>
+      <w:proofErr w:type="spellStart"/>
+      <w:r>
+        <w:rPr>
+          <w:rFonts w:ascii="Calibri Light" w:eastAsia="Times New Roman" w:hAnsi="Calibri Light" w:cs="Times New Roman"/>
+          <w:b/>
+          <w:bCs/>
+          <w:color w:val="000000"/>
+          <w:sz w:val="24"/>
+          <w:szCs w:val="24"/>
+        </w:rPr>
+        <w:t>Intern</w:t>
+      </w:r>
+      <w:proofErr w:type="spellEnd"/>
+      <w:r>
+        <w:rPr>
+          <w:rFonts w:ascii="Calibri Light" w:eastAsia="Times New Roman" w:hAnsi="Calibri Light" w:cs="Times New Roman"/>
+          <w:b/>
+          <w:bCs/>
+          <w:color w:val="000000"/>
+          <w:sz w:val="24"/>
+          <w:szCs w:val="24"/>
+        </w:rPr>
+        <w:t xml:space="preserve"> </w:t>
+      </w:r>
+      <w:proofErr w:type="spellStart"/>
+      <w:r>
+        <w:rPr>
+          <w:rFonts w:ascii="Calibri Light" w:eastAsia="Times New Roman" w:hAnsi="Calibri Light" w:cs="Times New Roman"/>
+          <w:b/>
+          <w:bCs/>
+          <w:color w:val="000000"/>
+          <w:sz w:val="24"/>
+          <w:szCs w:val="24"/>
+        </w:rPr>
+        <w:t>researcher</w:t>
+      </w:r>
+      <w:proofErr w:type="spellEnd"/>
+      <w:r>
+        <w:rPr>
+          <w:rFonts w:ascii="Calibri Light" w:eastAsia="Times New Roman" w:hAnsi="Calibri Light" w:cs="Times New Roman"/>
+          <w:b/>
+          <w:bCs/>
+          <w:color w:val="000000"/>
+          <w:sz w:val="24"/>
+          <w:szCs w:val="24"/>
+        </w:rPr>
+        <w:t xml:space="preserve"> (</w:t>
+      </w:r>
+      <w:proofErr w:type="spellStart"/>
+      <w:r>
+        <w:rPr>
+          <w:rFonts w:ascii="Calibri Light" w:eastAsia="Times New Roman" w:hAnsi="Calibri Light" w:cs="Times New Roman"/>
+          <w:b/>
+          <w:bCs/>
+          <w:color w:val="000000"/>
+          <w:sz w:val="24"/>
+          <w:szCs w:val="24"/>
+        </w:rPr>
+        <w:t>Research</w:t>
+      </w:r>
+      <w:proofErr w:type="spellEnd"/>
+      <w:r>
+        <w:rPr>
+          <w:rFonts w:ascii="Calibri Light" w:eastAsia="Times New Roman" w:hAnsi="Calibri Light" w:cs="Times New Roman"/>
+          <w:b/>
+          <w:bCs/>
+          <w:color w:val="000000"/>
+          <w:sz w:val="24"/>
+          <w:szCs w:val="24"/>
+        </w:rPr>
+        <w:t xml:space="preserve"> </w:t>
+      </w:r>
+      <w:proofErr w:type="spellStart"/>
+      <w:r>
+        <w:rPr>
+          <w:rFonts w:ascii="Calibri Light" w:eastAsia="Times New Roman" w:hAnsi="Calibri Light" w:cs="Times New Roman"/>
+          <w:b/>
+          <w:bCs/>
+          <w:color w:val="000000"/>
+          <w:sz w:val="24"/>
+          <w:szCs w:val="24"/>
+        </w:rPr>
+        <w:t>Master’s</w:t>
+      </w:r>
+      <w:proofErr w:type="spellEnd"/>
+      <w:r>
+        <w:rPr>
+          <w:rFonts w:ascii="Calibri Light" w:eastAsia="Times New Roman" w:hAnsi="Calibri Light" w:cs="Times New Roman"/>
+          <w:b/>
+          <w:bCs/>
+          <w:color w:val="000000"/>
+          <w:sz w:val="24"/>
+          <w:szCs w:val="24"/>
+        </w:rPr>
+        <w:t xml:space="preserve"> </w:t>
+      </w:r>
+      <w:proofErr w:type="spellStart"/>
+      <w:r>
+        <w:rPr>
+          <w:rFonts w:ascii="Calibri Light" w:eastAsia="Times New Roman" w:hAnsi="Calibri Light" w:cs="Times New Roman"/>
+          <w:b/>
+          <w:bCs/>
+          <w:color w:val="000000"/>
+          <w:sz w:val="24"/>
+          <w:szCs w:val="24"/>
+        </w:rPr>
+        <w:t>project</w:t>
+      </w:r>
+      <w:proofErr w:type="spellEnd"/>
+      <w:r>
+        <w:rPr>
+          <w:rFonts w:ascii="Calibri Light" w:eastAsia="Times New Roman" w:hAnsi="Calibri Light" w:cs="Times New Roman"/>
+          <w:b/>
+          <w:bCs/>
+          <w:color w:val="000000"/>
+          <w:sz w:val="24"/>
+          <w:szCs w:val="24"/>
+        </w:rPr>
+        <w:t>)</w:t>
+      </w:r>
+      <w:r>
+        <w:rPr>
+          <w:rFonts w:ascii="Calibri Light" w:eastAsia="Times New Roman" w:hAnsi="Calibri Light" w:cs="Times New Roman"/>
+          <w:b/>
+          <w:bCs/>
+          <w:color w:val="000000"/>
+          <w:sz w:val="20"/>
+          <w:szCs w:val="20"/>
+        </w:rPr>
+        <w:tab/>
+      </w:r>
+      <w:r>
+        <w:rPr>
+          <w:rFonts w:ascii="Calibri Light" w:eastAsia="Times New Roman" w:hAnsi="Calibri Light" w:cs="Times New Roman"/>
+          <w:b/>
+          <w:bCs/>
+          <w:color w:val="000000"/>
+          <w:sz w:val="20"/>
+          <w:szCs w:val="20"/>
+        </w:rPr>
+        <w:t>09</w:t>
+      </w:r>
+      <w:r>
+        <w:rPr>
+          <w:rFonts w:ascii="Calibri Light" w:eastAsia="Times New Roman" w:hAnsi="Calibri Light" w:cs="Times New Roman"/>
+          <w:b/>
+          <w:bCs/>
+          <w:color w:val="000000"/>
+          <w:sz w:val="20"/>
+          <w:szCs w:val="20"/>
+        </w:rPr>
+        <w:t>/</w:t>
+      </w:r>
+      <w:r>
+        <w:rPr>
+          <w:rFonts w:ascii="Calibri Light" w:eastAsia="Times New Roman" w:hAnsi="Calibri Light" w:cs="Times New Roman"/>
+          <w:b/>
+          <w:bCs/>
+          <w:color w:val="000000"/>
+          <w:sz w:val="20"/>
+          <w:szCs w:val="20"/>
+        </w:rPr>
+        <w:t>2019 – 02/2020</w:t>
+      </w:r>
+      <w:r>
+        <w:rPr>
+          <w:rFonts w:ascii="Calibri Light" w:eastAsia="Times New Roman" w:hAnsi="Calibri Light" w:cs="Times New Roman"/>
+          <w:b/>
+          <w:bCs/>
+          <w:color w:val="000000"/>
+          <w:sz w:val="20"/>
+          <w:szCs w:val="20"/>
+        </w:rPr>
+        <w:t xml:space="preserve"> </w:t>
+      </w:r>
+      <w:r>
+        <w:rPr>
+          <w:rFonts w:ascii="Calibri Light" w:eastAsia="Times New Roman" w:hAnsi="Calibri Light" w:cs="Times New Roman"/>
+          <w:b/>
+          <w:bCs/>
+          <w:color w:val="000000"/>
+          <w:sz w:val="20"/>
+          <w:szCs w:val="20"/>
+        </w:rPr>
+        <w:t xml:space="preserve">(6 </w:t>
+      </w:r>
+      <w:proofErr w:type="spellStart"/>
+      <w:r>
+        <w:rPr>
+          <w:rFonts w:ascii="Calibri Light" w:eastAsia="Times New Roman" w:hAnsi="Calibri Light" w:cs="Times New Roman"/>
+          <w:b/>
+          <w:bCs/>
+          <w:color w:val="000000"/>
+          <w:sz w:val="20"/>
+          <w:szCs w:val="20"/>
+        </w:rPr>
+        <w:t>months</w:t>
+      </w:r>
+      <w:proofErr w:type="spellEnd"/>
+      <w:r>
+        <w:rPr>
+          <w:rFonts w:ascii="Calibri Light" w:eastAsia="Times New Roman" w:hAnsi="Calibri Light" w:cs="Times New Roman"/>
+          <w:b/>
+          <w:bCs/>
+          <w:color w:val="000000"/>
+          <w:sz w:val="20"/>
+          <w:szCs w:val="20"/>
+        </w:rPr>
+        <w:t>)</w:t>
+      </w:r>
+    </w:p>
+    <w:p>
+      <w:pPr>
+        <w:spacing w:after="0"/>
+        <w:jc w:val="both"/>
+        <w:rPr>
+          <w:rFonts w:ascii="Calibri" w:eastAsia="Cambria" w:hAnsi="Calibri" w:cs="Calibri"/>
+          <w:b/>
+          <w:bCs/>
+          <w:color w:val="008000"/>
+          <w:sz w:val="28"/>
+          <w:szCs w:val="28"/>
+          <w:lang w:eastAsia="fr-FR"/>
+        </w:rPr>
+      </w:pPr>
+      <w:r>
+        <w:rPr>
+          <w:rFonts w:eastAsia="Cambria" w:cs="Cambria"/>
+          <w:color w:val="595959"/>
+          <w:sz w:val="20"/>
+          <w:szCs w:val="24"/>
+          <w:lang w:eastAsia="fr-FR"/>
+        </w:rPr>
+        <w:t xml:space="preserve">Félix Houphouët-Boigny </w:t>
+      </w:r>
+      <w:proofErr w:type="spellStart"/>
+      <w:r>
+        <w:rPr>
+          <w:rFonts w:eastAsia="Cambria" w:cs="Cambria"/>
+          <w:color w:val="595959"/>
+          <w:sz w:val="20"/>
+          <w:szCs w:val="24"/>
+          <w:lang w:eastAsia="fr-FR"/>
+        </w:rPr>
+        <w:t>University</w:t>
+      </w:r>
+      <w:proofErr w:type="spellEnd"/>
+      <w:r>
+        <w:rPr>
+          <w:rFonts w:eastAsia="Cambria" w:cs="Cambria"/>
+          <w:color w:val="595959"/>
+          <w:sz w:val="20"/>
+          <w:szCs w:val="24"/>
+          <w:lang w:eastAsia="fr-FR"/>
+        </w:rPr>
+        <w:t xml:space="preserve"> : </w:t>
+      </w:r>
+      <w:proofErr w:type="spellStart"/>
+      <w:r>
+        <w:rPr>
+          <w:rFonts w:eastAsia="Cambria" w:cs="Cambria"/>
+          <w:color w:val="595959"/>
+          <w:sz w:val="20"/>
+          <w:szCs w:val="24"/>
+          <w:lang w:eastAsia="fr-FR"/>
+        </w:rPr>
+        <w:t>Applied</w:t>
+      </w:r>
+      <w:proofErr w:type="spellEnd"/>
+      <w:r>
+        <w:rPr>
+          <w:rFonts w:eastAsia="Cambria" w:cs="Cambria"/>
+          <w:color w:val="595959"/>
+          <w:sz w:val="20"/>
+          <w:szCs w:val="24"/>
+          <w:lang w:eastAsia="fr-FR"/>
+        </w:rPr>
+        <w:t xml:space="preserve"> </w:t>
+      </w:r>
+      <w:proofErr w:type="spellStart"/>
+      <w:r>
+        <w:rPr>
+          <w:rFonts w:eastAsia="Cambria" w:cs="Cambria"/>
+          <w:color w:val="595959"/>
+          <w:sz w:val="20"/>
+          <w:szCs w:val="24"/>
+          <w:lang w:eastAsia="fr-FR"/>
+        </w:rPr>
+        <w:t>Mathematics</w:t>
+      </w:r>
+      <w:proofErr w:type="spellEnd"/>
+      <w:r>
+        <w:rPr>
+          <w:rFonts w:eastAsia="Cambria" w:cs="Cambria"/>
+          <w:color w:val="595959"/>
+          <w:sz w:val="20"/>
+          <w:szCs w:val="24"/>
+          <w:lang w:eastAsia="fr-FR"/>
+        </w:rPr>
+        <w:t xml:space="preserve"> and </w:t>
+      </w:r>
+      <w:proofErr w:type="spellStart"/>
+      <w:r>
+        <w:rPr>
+          <w:rFonts w:eastAsia="Cambria" w:cs="Cambria"/>
+          <w:color w:val="595959"/>
+          <w:sz w:val="20"/>
+          <w:szCs w:val="24"/>
+          <w:lang w:eastAsia="fr-FR"/>
+        </w:rPr>
+        <w:t>Computing</w:t>
+      </w:r>
+      <w:proofErr w:type="spellEnd"/>
+      <w:r>
+        <w:rPr>
+          <w:rFonts w:eastAsia="Cambria" w:cs="Cambria"/>
+          <w:color w:val="595959"/>
+          <w:sz w:val="20"/>
+          <w:szCs w:val="24"/>
+          <w:lang w:eastAsia="fr-FR"/>
+        </w:rPr>
+        <w:t xml:space="preserve"> </w:t>
+      </w:r>
+      <w:proofErr w:type="spellStart"/>
+      <w:r>
+        <w:rPr>
+          <w:rFonts w:eastAsia="Cambria" w:cs="Cambria"/>
+          <w:color w:val="595959"/>
+          <w:sz w:val="20"/>
+          <w:szCs w:val="24"/>
+          <w:lang w:eastAsia="fr-FR"/>
+        </w:rPr>
+        <w:t>Laboratory</w:t>
+      </w:r>
+      <w:proofErr w:type="spellEnd"/>
+      <w:r>
+        <w:rPr>
+          <w:rFonts w:eastAsia="Cambria" w:cs="Cambria"/>
+          <w:color w:val="595959"/>
+          <w:sz w:val="20"/>
+          <w:szCs w:val="24"/>
+          <w:lang w:eastAsia="fr-FR"/>
+        </w:rPr>
+        <w:t xml:space="preserve"> (LMAI) </w:t>
+      </w:r>
+      <w:r>
+        <w:rPr>
+          <w:rFonts w:eastAsia="Cambria" w:cs="Cambria"/>
+          <w:color w:val="595959"/>
+          <w:sz w:val="20"/>
+          <w:szCs w:val="24"/>
+          <w:lang w:eastAsia="fr-FR"/>
+        </w:rPr>
+        <w:t>–</w:t>
+      </w:r>
+      <w:r>
+        <w:rPr>
+          <w:rFonts w:eastAsia="Cambria" w:cs="Cambria"/>
+          <w:color w:val="595959"/>
+          <w:sz w:val="20"/>
+          <w:szCs w:val="24"/>
+          <w:lang w:eastAsia="fr-FR"/>
+        </w:rPr>
+        <w:t xml:space="preserve"> IRMA</w:t>
+      </w:r>
+      <w:r>
+        <w:rPr>
+          <w:rFonts w:eastAsia="Cambria" w:cs="Cambria"/>
+          <w:color w:val="595959"/>
+          <w:sz w:val="20"/>
+          <w:szCs w:val="24"/>
+          <w:lang w:eastAsia="fr-FR"/>
+        </w:rPr>
+        <w:t xml:space="preserve"> </w:t>
+      </w:r>
+      <w:r>
+        <w:rPr>
+          <w:rFonts w:eastAsia="Cambria" w:cs="Cambria"/>
+          <w:color w:val="595959"/>
+          <w:sz w:val="20"/>
+          <w:szCs w:val="24"/>
+          <w:lang w:eastAsia="fr-FR"/>
+        </w:rPr>
+        <w:t xml:space="preserve">– </w:t>
+      </w:r>
+      <w:r>
+        <w:rPr>
+          <w:rFonts w:eastAsia="Cambria" w:cs="Cambria"/>
+          <w:color w:val="595959"/>
+          <w:sz w:val="20"/>
+          <w:szCs w:val="24"/>
+          <w:lang w:eastAsia="fr-FR"/>
+        </w:rPr>
+        <w:t>Côte d’Ivoire</w:t>
+      </w:r>
+      <w:r>
+        <w:rPr>
+          <w:rFonts w:eastAsia="Cambria" w:cs="Cambria"/>
+          <w:color w:val="595959"/>
+          <w:sz w:val="20"/>
+          <w:szCs w:val="24"/>
+          <w:lang w:eastAsia="fr-FR"/>
+        </w:rPr>
+        <w:t xml:space="preserve"> (</w:t>
+      </w:r>
+      <w:r>
+        <w:rPr>
+          <w:rFonts w:eastAsia="Cambria" w:cs="Cambria"/>
+          <w:color w:val="595959"/>
+          <w:sz w:val="20"/>
+          <w:szCs w:val="24"/>
+          <w:lang w:eastAsia="fr-FR"/>
+        </w:rPr>
+        <w:t>Abidjan</w:t>
+      </w:r>
+      <w:r>
+        <w:rPr>
+          <w:rFonts w:eastAsia="Cambria" w:cs="Cambria"/>
+          <w:color w:val="595959"/>
+          <w:sz w:val="20"/>
+          <w:szCs w:val="24"/>
+          <w:lang w:eastAsia="fr-FR"/>
+        </w:rPr>
+        <w:t>)</w:t>
+      </w:r>
+    </w:p>
+    <w:tbl>
+      <w:tblPr>
+        <w:tblStyle w:val="TableGrid1"/>
+        <w:tblW w:w="0" w:type="auto"/>
+        <w:jc w:val="center"/>
+        <w:tblBorders>
+          <w:top w:val="none" w:sz="0" w:space="0" w:color="auto"/>
+          <w:left w:val="none" w:sz="0" w:space="0" w:color="auto"/>
+          <w:bottom w:val="none" w:sz="0" w:space="0" w:color="auto"/>
+          <w:right w:val="none" w:sz="0" w:space="0" w:color="auto"/>
+          <w:insideH w:val="none" w:sz="0" w:space="0" w:color="auto"/>
+          <w:insideV w:val="none" w:sz="0" w:space="0" w:color="auto"/>
+        </w:tblBorders>
+        <w:tblLook w:val="04A0" w:firstRow="1" w:lastRow="0" w:firstColumn="1" w:lastColumn="0" w:noHBand="0" w:noVBand="1"/>
+      </w:tblPr>
+      <w:tblGrid>
+        <w:gridCol w:w="9072"/>
+      </w:tblGrid>
+      <w:tr>
+        <w:trPr>
+          <w:jc w:val="center"/>
+        </w:trPr>
+        <w:tc>
+          <w:tcPr>
+            <w:tcW w:w="9072" w:type="dxa"/>
+          </w:tcPr>
+          <w:p>
+            <w:pPr>
+              <w:autoSpaceDE w:val="0"/>
+              <w:autoSpaceDN w:val="0"/>
+              <w:adjustRightInd w:val="0"/>
+              <w:ind w:hanging="10"/>
+              <w:jc w:val="both"/>
+              <w:rPr>
+                <w:rFonts w:eastAsia="Cambria" w:cs="Cambria"/>
+                <w:b/>
+                <w:bCs/>
+                <w:color w:val="000000"/>
+                <w:sz w:val="20"/>
+                <w:szCs w:val="20"/>
+              </w:rPr>
+            </w:pPr>
+            <w:proofErr w:type="spellStart"/>
+            <w:r>
+              <w:rPr>
+                <w:rFonts w:eastAsia="Cambria" w:cs="Cambria"/>
+                <w:b/>
+                <w:bCs/>
+                <w:color w:val="000000"/>
+                <w:sz w:val="20"/>
+                <w:szCs w:val="20"/>
+              </w:rPr>
+              <w:t>Achievements</w:t>
+            </w:r>
+            <w:proofErr w:type="spellEnd"/>
+            <w:r>
+              <w:rPr>
+                <w:rFonts w:eastAsia="Cambria" w:cs="Cambria"/>
+                <w:b/>
+                <w:bCs/>
+                <w:color w:val="000000"/>
+                <w:sz w:val="20"/>
+                <w:szCs w:val="20"/>
+              </w:rPr>
+              <w:t xml:space="preserve"> :  </w:t>
+            </w:r>
+          </w:p>
+          <w:p>
+            <w:pPr>
+              <w:numPr>
+                <w:ilvl w:val="0"/>
+                <w:numId w:val="3"/>
+              </w:numPr>
+              <w:autoSpaceDE w:val="0"/>
+              <w:autoSpaceDN w:val="0"/>
+              <w:adjustRightInd w:val="0"/>
+              <w:contextualSpacing/>
+              <w:jc w:val="both"/>
+              <w:rPr>
+                <w:rFonts w:ascii="Calibri" w:eastAsia="Calibri" w:hAnsi="Calibri" w:cs="Times New Roman"/>
+                <w:bCs/>
+                <w:iCs/>
+                <w:sz w:val="20"/>
+                <w:szCs w:val="20"/>
+              </w:rPr>
+            </w:pPr>
+            <w:r>
+              <w:rPr>
+                <w:rFonts w:ascii="Calibri" w:eastAsia="Calibri" w:hAnsi="Calibri" w:cs="Times New Roman"/>
+                <w:bCs/>
+                <w:iCs/>
+                <w:sz w:val="20"/>
+                <w:szCs w:val="20"/>
+              </w:rPr>
+              <w:t xml:space="preserve">Design and </w:t>
+            </w:r>
+            <w:proofErr w:type="spellStart"/>
+            <w:r>
+              <w:rPr>
+                <w:rFonts w:ascii="Calibri" w:eastAsia="Calibri" w:hAnsi="Calibri" w:cs="Times New Roman"/>
+                <w:bCs/>
+                <w:iCs/>
+                <w:sz w:val="20"/>
+                <w:szCs w:val="20"/>
+              </w:rPr>
+              <w:t>implementation</w:t>
+            </w:r>
+            <w:proofErr w:type="spellEnd"/>
+            <w:r>
+              <w:rPr>
+                <w:rFonts w:ascii="Calibri" w:eastAsia="Calibri" w:hAnsi="Calibri" w:cs="Times New Roman"/>
+                <w:bCs/>
+                <w:iCs/>
+                <w:sz w:val="20"/>
+                <w:szCs w:val="20"/>
+              </w:rPr>
+              <w:t xml:space="preserve"> of a software for c</w:t>
+            </w:r>
+            <w:r>
+              <w:rPr>
+                <w:rFonts w:ascii="Calibri" w:eastAsia="Calibri" w:hAnsi="Calibri" w:cs="Times New Roman"/>
+                <w:bCs/>
+                <w:iCs/>
+                <w:sz w:val="20"/>
+                <w:szCs w:val="20"/>
+              </w:rPr>
+              <w:t xml:space="preserve">ontribution of Multi-Agent </w:t>
+            </w:r>
+            <w:proofErr w:type="spellStart"/>
+            <w:r>
+              <w:rPr>
+                <w:rFonts w:ascii="Calibri" w:eastAsia="Calibri" w:hAnsi="Calibri" w:cs="Times New Roman"/>
+                <w:bCs/>
+                <w:iCs/>
+                <w:sz w:val="20"/>
+                <w:szCs w:val="20"/>
+              </w:rPr>
+              <w:t>Systems</w:t>
+            </w:r>
+            <w:proofErr w:type="spellEnd"/>
+            <w:r>
+              <w:rPr>
+                <w:rFonts w:ascii="Calibri" w:eastAsia="Calibri" w:hAnsi="Calibri" w:cs="Times New Roman"/>
+                <w:bCs/>
+                <w:iCs/>
+                <w:sz w:val="20"/>
+                <w:szCs w:val="20"/>
+              </w:rPr>
+              <w:t xml:space="preserve"> (MAS) in the </w:t>
+            </w:r>
+            <w:proofErr w:type="spellStart"/>
+            <w:r>
+              <w:rPr>
+                <w:rFonts w:ascii="Calibri" w:eastAsia="Calibri" w:hAnsi="Calibri" w:cs="Times New Roman"/>
+                <w:bCs/>
+                <w:iCs/>
+                <w:sz w:val="20"/>
+                <w:szCs w:val="20"/>
+              </w:rPr>
+              <w:t>detection</w:t>
+            </w:r>
+            <w:proofErr w:type="spellEnd"/>
+            <w:r>
+              <w:rPr>
+                <w:rFonts w:ascii="Calibri" w:eastAsia="Calibri" w:hAnsi="Calibri" w:cs="Times New Roman"/>
+                <w:bCs/>
+                <w:iCs/>
+                <w:sz w:val="20"/>
+                <w:szCs w:val="20"/>
+              </w:rPr>
+              <w:t xml:space="preserve"> of </w:t>
+            </w:r>
+            <w:proofErr w:type="spellStart"/>
+            <w:r>
+              <w:rPr>
+                <w:rFonts w:ascii="Calibri" w:eastAsia="Calibri" w:hAnsi="Calibri" w:cs="Times New Roman"/>
+                <w:bCs/>
+                <w:iCs/>
+                <w:sz w:val="20"/>
+                <w:szCs w:val="20"/>
+              </w:rPr>
+              <w:t>SNPs</w:t>
+            </w:r>
+            <w:proofErr w:type="spellEnd"/>
+            <w:r>
+              <w:rPr>
+                <w:rFonts w:ascii="Calibri" w:eastAsia="Calibri" w:hAnsi="Calibri" w:cs="Times New Roman"/>
+                <w:bCs/>
+                <w:iCs/>
+                <w:sz w:val="20"/>
+                <w:szCs w:val="20"/>
+              </w:rPr>
+              <w:t xml:space="preserve"> (point </w:t>
+            </w:r>
+            <w:proofErr w:type="spellStart"/>
+            <w:r>
+              <w:rPr>
+                <w:rFonts w:ascii="Calibri" w:eastAsia="Calibri" w:hAnsi="Calibri" w:cs="Times New Roman"/>
+                <w:bCs/>
+                <w:iCs/>
+                <w:sz w:val="20"/>
+                <w:szCs w:val="20"/>
+              </w:rPr>
+              <w:t>genetic</w:t>
+            </w:r>
+            <w:proofErr w:type="spellEnd"/>
+            <w:r>
+              <w:rPr>
+                <w:rFonts w:ascii="Calibri" w:eastAsia="Calibri" w:hAnsi="Calibri" w:cs="Times New Roman"/>
+                <w:bCs/>
+                <w:iCs/>
+                <w:sz w:val="20"/>
+                <w:szCs w:val="20"/>
+              </w:rPr>
+              <w:t xml:space="preserve"> mutations) in Plasmodium Falciparum parasites</w:t>
+            </w:r>
+            <w:r>
+              <w:rPr>
+                <w:rFonts w:ascii="Calibri" w:eastAsia="Calibri" w:hAnsi="Calibri" w:cs="Times New Roman"/>
+                <w:bCs/>
+                <w:iCs/>
+                <w:sz w:val="20"/>
+                <w:szCs w:val="20"/>
+              </w:rPr>
+              <w:t>.</w:t>
+            </w:r>
+          </w:p>
+        </w:tc>
+      </w:tr>
+      <w:tr>
+        <w:trPr>
+          <w:jc w:val="center"/>
+        </w:trPr>
+        <w:tc>
+          <w:tcPr>
+            <w:tcW w:w="9072" w:type="dxa"/>
+          </w:tcPr>
+          <w:p>
+            <w:pPr>
+              <w:autoSpaceDE w:val="0"/>
+              <w:autoSpaceDN w:val="0"/>
+              <w:adjustRightInd w:val="0"/>
+              <w:ind w:hanging="10"/>
+              <w:jc w:val="both"/>
+              <w:rPr>
+                <w:rFonts w:ascii="Calibri" w:eastAsia="Calibri" w:hAnsi="Calibri" w:cs="Times New Roman"/>
+                <w:b/>
+                <w:bCs/>
+                <w:iCs/>
+                <w:sz w:val="20"/>
+                <w:szCs w:val="20"/>
+                <w:lang w:val="en-US"/>
+              </w:rPr>
+            </w:pPr>
+            <w:r>
+              <w:rPr>
+                <w:rFonts w:eastAsia="Calibri" w:cs="Cambria"/>
+                <w:b/>
+                <w:bCs/>
+                <w:sz w:val="20"/>
+                <w:szCs w:val="20"/>
+                <w:lang w:val="en-US"/>
+              </w:rPr>
+              <w:t>Technical environment</w:t>
+            </w:r>
+            <w:r>
+              <w:rPr>
+                <w:rFonts w:eastAsia="Calibri" w:cs="Cambria"/>
+                <w:b/>
+                <w:bCs/>
+                <w:sz w:val="20"/>
+                <w:szCs w:val="20"/>
+                <w:lang w:val="en-US"/>
+              </w:rPr>
+              <w:t xml:space="preserve">: </w:t>
+            </w:r>
+            <w:r>
+              <w:rPr>
+                <w:rFonts w:ascii="Calibri" w:eastAsia="Calibri" w:hAnsi="Calibri" w:cs="Times New Roman"/>
+                <w:sz w:val="20"/>
+                <w:szCs w:val="20"/>
+                <w:lang w:val="en-US"/>
+              </w:rPr>
+              <w:t xml:space="preserve"> </w:t>
+            </w:r>
+            <w:r>
+              <w:rPr>
+                <w:rFonts w:eastAsia="Cambria" w:cs="Cambria"/>
+                <w:color w:val="000000"/>
+                <w:sz w:val="20"/>
+                <w:szCs w:val="20"/>
+                <w:lang w:val="en-US"/>
+              </w:rPr>
+              <w:t xml:space="preserve"> </w:t>
+            </w:r>
+            <w:r>
+              <w:rPr>
+                <w:rFonts w:ascii="Calibri" w:eastAsia="Calibri" w:hAnsi="Calibri" w:cs="Times New Roman"/>
+                <w:bCs/>
+                <w:iCs/>
+                <w:sz w:val="20"/>
+                <w:szCs w:val="20"/>
+                <w:lang w:val="en-US"/>
+              </w:rPr>
+              <w:t xml:space="preserve">Java 8 / Jade / Swing / Maven / Git / GitHub / JUnit 4 / </w:t>
+            </w:r>
+            <w:proofErr w:type="spellStart"/>
+            <w:r>
+              <w:rPr>
+                <w:rFonts w:ascii="Calibri" w:eastAsia="Calibri" w:hAnsi="Calibri" w:cs="Times New Roman"/>
+                <w:bCs/>
+                <w:iCs/>
+                <w:sz w:val="20"/>
+                <w:szCs w:val="20"/>
+                <w:lang w:val="en-US"/>
+              </w:rPr>
+              <w:t>XChart</w:t>
+            </w:r>
+            <w:proofErr w:type="spellEnd"/>
           </w:p>
         </w:tc>
       </w:tr>
@@ -7884,6 +8925,7 @@
                 <w:szCs w:val="20"/>
                 <w:lang w:val="en-US"/>
               </w:rPr>
+              <w:lastRenderedPageBreak/>
               <w:t>Collaborative and agile development (SCRUM), and automation of the entire testing and deployment process</w:t>
             </w:r>
             <w:r>
@@ -7934,6 +8976,7 @@
                 <w:szCs w:val="20"/>
                 <w:lang w:val="en-US"/>
               </w:rPr>
+              <w:lastRenderedPageBreak/>
               <w:t xml:space="preserve">Technical </w:t>
             </w:r>
             <w:r>
@@ -8352,7 +9395,6 @@
                 <w:szCs w:val="20"/>
                 <w:lang w:val="en-US"/>
               </w:rPr>
-              <w:lastRenderedPageBreak/>
               <w:t>Achievements</w:t>
             </w:r>
             <w:r>
@@ -9281,7 +10323,19 @@
                 <w:szCs w:val="20"/>
                 <w:lang w:val="en-US"/>
               </w:rPr>
-              <w:t>Modernization of development methods and environment</w:t>
+              <w:t xml:space="preserve">Modernization of development methods and </w:t>
+            </w:r>
+            <w:proofErr w:type="gramStart"/>
+            <w:r>
+              <w:rPr>
+                <w:rFonts w:ascii="Calibri" w:eastAsia="Calibri" w:hAnsi="Calibri" w:cs="Times New Roman"/>
+                <w:bCs/>
+                <w:iCs/>
+                <w:sz w:val="20"/>
+                <w:szCs w:val="20"/>
+                <w:lang w:val="en-US"/>
+              </w:rPr>
+              <w:t>environment</w:t>
             </w:r>
             <w:r>
               <w:rPr>
@@ -9305,6 +10359,7 @@
               </w:rPr>
               <w:t>;</w:t>
             </w:r>
+            <w:proofErr w:type="gramEnd"/>
           </w:p>
           <w:p>
             <w:pPr>
@@ -10104,30 +11159,7 @@
                 <w:szCs w:val="20"/>
                 <w:lang w:val="en-US"/>
               </w:rPr>
-              <w:t xml:space="preserve">of software architecture and development of Atlantis Assurance System platform in SaaS </w:t>
-            </w:r>
-            <w:proofErr w:type="gramStart"/>
-            <w:r>
-              <w:rPr>
-                <w:rFonts w:ascii="Calibri" w:eastAsia="Calibri" w:hAnsi="Calibri" w:cs="Times New Roman"/>
-                <w:bCs/>
-                <w:iCs/>
-                <w:sz w:val="20"/>
-                <w:szCs w:val="20"/>
-                <w:lang w:val="en-US"/>
-              </w:rPr>
-              <w:t>mode</w:t>
-            </w:r>
-            <w:r>
-              <w:rPr>
-                <w:rFonts w:ascii="Calibri" w:eastAsia="Calibri" w:hAnsi="Calibri" w:cs="Times New Roman"/>
-                <w:bCs/>
-                <w:iCs/>
-                <w:sz w:val="20"/>
-                <w:szCs w:val="20"/>
-                <w:lang w:val="en-US"/>
-              </w:rPr>
-              <w:t xml:space="preserve"> </w:t>
+              <w:t>of software architecture and development of Atlantis Assurance System platform in SaaS mode</w:t>
             </w:r>
             <w:r>
               <w:rPr>
@@ -10140,7 +11172,6 @@
               </w:rPr>
               <w:t>;</w:t>
             </w:r>
-            <w:proofErr w:type="gramEnd"/>
           </w:p>
           <w:p>
             <w:pPr>
@@ -10589,42 +11620,18 @@
                 <w:szCs w:val="20"/>
                 <w:lang w:val="en-US"/>
               </w:rPr>
-              <w:t xml:space="preserve">REST (WCF) / Entity </w:t>
-            </w:r>
-            <w:proofErr w:type="gramStart"/>
-            <w:r>
-              <w:rPr>
-                <w:rFonts w:ascii="Calibri" w:eastAsia="Calibri" w:hAnsi="Calibri" w:cs="Times New Roman"/>
-                <w:bCs/>
-                <w:iCs/>
-                <w:sz w:val="20"/>
-                <w:szCs w:val="20"/>
-                <w:lang w:val="en-US"/>
-              </w:rPr>
-              <w:t xml:space="preserve">Framework </w:t>
-            </w:r>
-            <w:r>
-              <w:rPr>
-                <w:rFonts w:ascii="Calibri" w:eastAsia="Calibri" w:hAnsi="Calibri" w:cs="Times New Roman"/>
-                <w:bCs/>
-                <w:iCs/>
-                <w:sz w:val="20"/>
-                <w:szCs w:val="20"/>
-                <w:lang w:val="en-US"/>
-              </w:rPr>
-              <w:t xml:space="preserve"> /</w:t>
-            </w:r>
-            <w:proofErr w:type="gramEnd"/>
-            <w:r>
-              <w:rPr>
-                <w:rFonts w:ascii="Calibri" w:eastAsia="Calibri" w:hAnsi="Calibri" w:cs="Times New Roman"/>
-                <w:bCs/>
-                <w:iCs/>
-                <w:sz w:val="20"/>
-                <w:szCs w:val="20"/>
-                <w:lang w:val="en-US"/>
-              </w:rPr>
-              <w:t xml:space="preserve"> HTML5 / CSS 3 / JavaScript / AngularJS 1.2 / Bootstrap 3 / SQL Server 2012 / PostgreSQL / Windows Server 2012 / IIS / SSL</w:t>
+              <w:t xml:space="preserve">REST (WCF) / Entity Framework </w:t>
+            </w:r>
+            <w:r>
+              <w:rPr>
+                <w:rFonts w:ascii="Calibri" w:eastAsia="Calibri" w:hAnsi="Calibri" w:cs="Times New Roman"/>
+                <w:bCs/>
+                <w:iCs/>
+                <w:sz w:val="20"/>
+                <w:szCs w:val="20"/>
+                <w:lang w:val="en-US"/>
+              </w:rPr>
+              <w:t>/ HTML5 / CSS 3 / JavaScript / AngularJS 1.2 / Bootstrap 3 / SQL Server 2012 / PostgreSQL / Windows Server 2012 / IIS / SSL</w:t>
             </w:r>
             <w:r>
               <w:rPr>
@@ -10664,6 +11671,31 @@
     </w:p>
     <w:p>
       <w:pPr>
+        <w:rPr>
+          <w:rFonts w:ascii="Calibri Light" w:eastAsia="Times New Roman" w:hAnsi="Calibri Light" w:cs="Times New Roman"/>
+          <w:b/>
+          <w:bCs/>
+          <w:color w:val="000000"/>
+          <w:sz w:val="24"/>
+          <w:szCs w:val="24"/>
+          <w:lang w:val="en-US"/>
+        </w:rPr>
+      </w:pPr>
+      <w:r>
+        <w:rPr>
+          <w:rFonts w:ascii="Calibri Light" w:eastAsia="Times New Roman" w:hAnsi="Calibri Light" w:cs="Times New Roman"/>
+          <w:b/>
+          <w:bCs/>
+          <w:color w:val="000000"/>
+          <w:sz w:val="24"/>
+          <w:szCs w:val="24"/>
+          <w:lang w:val="en-US"/>
+        </w:rPr>
+        <w:br w:type="page"/>
+      </w:r>
+    </w:p>
+    <w:p>
+      <w:pPr>
         <w:keepNext/>
         <w:keepLines/>
         <w:tabs>
@@ -10692,6 +11724,7 @@
           <w:szCs w:val="24"/>
           <w:lang w:val="en-US"/>
         </w:rPr>
+        <w:lastRenderedPageBreak/>
         <w:t>Expert</w:t>
       </w:r>
       <w:r>
@@ -11595,7 +12628,6 @@
                 <w:szCs w:val="20"/>
                 <w:lang w:val="en-US"/>
               </w:rPr>
-              <w:lastRenderedPageBreak/>
               <w:t>Deployment and monitoring of incidents of Vigilance Check v1.0</w:t>
             </w:r>
             <w:r>
@@ -11909,7 +12941,6 @@
                 <w:szCs w:val="20"/>
                 <w:lang w:val="en-US"/>
               </w:rPr>
-              <w:lastRenderedPageBreak/>
               <w:t>R</w:t>
             </w:r>
             <w:r>
@@ -14067,27 +15098,6 @@
         </w:tc>
       </w:tr>
     </w:tbl>
-    <w:p>
-      <w:pPr>
-        <w:keepNext/>
-        <w:keepLines/>
-        <w:tabs>
-          <w:tab w:val="right" w:pos="9051"/>
-        </w:tabs>
-        <w:spacing w:after="0" w:line="253" w:lineRule="auto"/>
-        <w:jc w:val="both"/>
-        <w:outlineLvl w:val="1"/>
-        <w:rPr>
-          <w:rFonts w:ascii="Calibri Light" w:eastAsia="Times New Roman" w:hAnsi="Calibri Light" w:cs="Times New Roman"/>
-          <w:b/>
-          <w:bCs/>
-          <w:color w:val="000000"/>
-          <w:sz w:val="24"/>
-          <w:szCs w:val="24"/>
-          <w:lang w:val="en-US"/>
-        </w:rPr>
-      </w:pPr>
-    </w:p>
     <w:p>
       <w:pPr>
         <w:rPr>
@@ -17077,6 +18087,7 @@
     <w:lsdException w:name="HTML Sample" w:semiHidden="1" w:unhideWhenUsed="1"/>
     <w:lsdException w:name="HTML Typewriter" w:semiHidden="1" w:unhideWhenUsed="1"/>
     <w:lsdException w:name="HTML Variable" w:semiHidden="1" w:unhideWhenUsed="1"/>
+    <w:lsdException w:name="Normal Table" w:semiHidden="1" w:unhideWhenUsed="1"/>
     <w:lsdException w:name="annotation subject" w:semiHidden="1" w:unhideWhenUsed="1"/>
     <w:lsdException w:name="No List" w:semiHidden="1" w:unhideWhenUsed="1"/>
     <w:lsdException w:name="Outline List 1" w:semiHidden="1" w:unhideWhenUsed="1"/>
@@ -17119,8 +18130,11 @@
     <w:lsdException w:name="Table Contemporary" w:semiHidden="1" w:unhideWhenUsed="1"/>
     <w:lsdException w:name="Table Elegant" w:semiHidden="1" w:unhideWhenUsed="1"/>
     <w:lsdException w:name="Table Professional" w:semiHidden="1" w:unhideWhenUsed="1"/>
+    <w:lsdException w:name="Table Subtle 1" w:semiHidden="1" w:unhideWhenUsed="1"/>
     <w:lsdException w:name="Table Subtle 2" w:semiHidden="1" w:unhideWhenUsed="1"/>
     <w:lsdException w:name="Table Web 1" w:semiHidden="1" w:unhideWhenUsed="1"/>
+    <w:lsdException w:name="Table Web 2" w:semiHidden="1" w:unhideWhenUsed="1"/>
+    <w:lsdException w:name="Table Web 3" w:semiHidden="1" w:unhideWhenUsed="1"/>
     <w:lsdException w:name="Balloon Text" w:semiHidden="1" w:unhideWhenUsed="1"/>
     <w:lsdException w:name="Table Grid" w:uiPriority="39"/>
     <w:lsdException w:name="Table Theme" w:semiHidden="1" w:unhideWhenUsed="1"/>

</xml_diff>